<commit_message>
modificacion de  glosario de terminos
</commit_message>
<xml_diff>
--- a/9°A/Administración de proyectos/RA_GestionRiegos_SM-ROOT/APPMO-SP_PIR_v1.0.docx
+++ b/9°A/Administración de proyectos/RA_GestionRiegos_SM-ROOT/APPMO-SP_PIR_v1.0.docx
@@ -498,16 +498,22 @@
     <w:p>
       <w:pPr>
         <w:pStyle w:val="Ttulo1"/>
-        <w:jc w:val="center"/>
       </w:pPr>
     </w:p>
     <w:p>
       <w:pPr>
         <w:pStyle w:val="Ttulo1"/>
-        <w:jc w:val="center"/>
       </w:pPr>
       <w:r>
-        <w:t>PLAN DE IDENTIFICACION DE RIESGOS</w:t>
+        <w:t xml:space="preserve">PLAN DE </w:t>
+      </w:r>
+      <w:bookmarkStart w:id="0" w:name="_GoBack"/>
+      <w:bookmarkEnd w:id="0"/>
+      <w:r>
+        <w:t>IDENTIFICACIÓN</w:t>
+      </w:r>
+      <w:r>
+        <w:t xml:space="preserve"> DE RIESGOS</w:t>
       </w:r>
     </w:p>
     <w:tbl>
@@ -4500,27 +4506,7 @@
                 <w:szCs w:val="20"/>
                 <w:lang w:val="es-ES" w:eastAsia="es-ES"/>
               </w:rPr>
-              <w:t xml:space="preserve">Mala comunicación, </w:t>
-            </w:r>
-            <w:r>
-              <w:rPr>
-                <w:rFonts w:eastAsia="Times New Roman" w:cs="Arial"/>
-                <w:color w:val="auto"/>
-                <w:sz w:val="20"/>
-                <w:szCs w:val="20"/>
-                <w:lang w:val="es-ES" w:eastAsia="es-ES"/>
-              </w:rPr>
-              <w:t>desacuerdos</w:t>
-            </w:r>
-            <w:r>
-              <w:rPr>
-                <w:rFonts w:eastAsia="Times New Roman" w:cs="Arial"/>
-                <w:color w:val="auto"/>
-                <w:sz w:val="20"/>
-                <w:szCs w:val="20"/>
-                <w:lang w:val="es-ES" w:eastAsia="es-ES"/>
-              </w:rPr>
-              <w:t xml:space="preserve"> en el equipo y trabajo disperso. </w:t>
+              <w:t xml:space="preserve">Mala comunicación, descuerdos en el equipo y trabajo disperso. </w:t>
             </w:r>
           </w:p>
         </w:tc>
@@ -4923,29 +4909,7 @@
                 <w:szCs w:val="20"/>
                 <w:lang w:val="es-ES" w:eastAsia="es-ES"/>
               </w:rPr>
-              <w:t xml:space="preserve"> </w:t>
-            </w:r>
-            <w:r>
-              <w:rPr>
-                <w:rFonts w:eastAsia="Times New Roman" w:cs="Arial"/>
-                <w:color w:val="auto"/>
-                <w:sz w:val="20"/>
-                <w:szCs w:val="20"/>
-                <w:lang w:val="es-ES" w:eastAsia="es-ES"/>
-              </w:rPr>
-              <w:t>Retraso</w:t>
-            </w:r>
-            <w:bookmarkStart w:id="0" w:name="_GoBack"/>
-            <w:bookmarkEnd w:id="0"/>
-            <w:r>
-              <w:rPr>
-                <w:rFonts w:eastAsia="Times New Roman" w:cs="Arial"/>
-                <w:color w:val="auto"/>
-                <w:sz w:val="20"/>
-                <w:szCs w:val="20"/>
-                <w:lang w:val="es-ES" w:eastAsia="es-ES"/>
-              </w:rPr>
-              <w:t xml:space="preserve"> en entregables del proyecto e información dispersa</w:t>
+              <w:t xml:space="preserve"> Retrazo en entregables del proyecto e información dispersa</w:t>
             </w:r>
           </w:p>
         </w:tc>
@@ -5925,6 +5889,52 @@
               <w:t>Rediseñar las interfaces con base  a los requerimientos de software</w:t>
             </w:r>
           </w:p>
+          <w:p>
+            <w:pPr>
+              <w:spacing w:after="0" w:line="240" w:lineRule="auto"/>
+              <w:jc w:val="left"/>
+              <w:rPr>
+                <w:rFonts w:eastAsia="Times New Roman" w:cs="Arial"/>
+                <w:color w:val="auto"/>
+                <w:sz w:val="20"/>
+                <w:szCs w:val="20"/>
+                <w:lang w:val="es-ES" w:eastAsia="es-ES"/>
+              </w:rPr>
+            </w:pPr>
+            <w:r>
+              <w:rPr>
+                <w:rFonts w:eastAsia="Times New Roman" w:cs="Arial"/>
+                <w:color w:val="auto"/>
+                <w:sz w:val="20"/>
+                <w:szCs w:val="20"/>
+                <w:lang w:val="es-ES" w:eastAsia="es-ES"/>
+              </w:rPr>
+              <w:t>Rediseñar las interfaces con base a los requerimientos de software</w:t>
+            </w:r>
+          </w:p>
+          <w:p>
+            <w:pPr>
+              <w:spacing w:after="0" w:line="240" w:lineRule="auto"/>
+              <w:jc w:val="left"/>
+              <w:rPr>
+                <w:rFonts w:eastAsia="Times New Roman" w:cs="Arial"/>
+                <w:color w:val="auto"/>
+                <w:sz w:val="20"/>
+                <w:szCs w:val="20"/>
+                <w:lang w:val="es-ES" w:eastAsia="es-ES"/>
+              </w:rPr>
+            </w:pPr>
+            <w:r>
+              <w:rPr>
+                <w:rFonts w:eastAsia="Times New Roman" w:cs="Arial"/>
+                <w:color w:val="auto"/>
+                <w:sz w:val="20"/>
+                <w:szCs w:val="20"/>
+                <w:lang w:val="es-ES" w:eastAsia="es-ES"/>
+              </w:rPr>
+              <w:t>Aplicación de la norma ISO 9126 en el criterio de Usabilidad.</w:t>
+            </w:r>
+          </w:p>
         </w:tc>
       </w:tr>
       <w:tr>
@@ -6323,7 +6333,7 @@
         <w:trPr>
           <w:gridAfter w:val="1"/>
           <w:wAfter w:w="51" w:type="dxa"/>
-          <w:trHeight w:val="2505"/>
+          <w:trHeight w:val="4101"/>
         </w:trPr>
         <w:tc>
           <w:tcPr>
@@ -6730,6 +6740,29 @@
               </w:rPr>
               <w:br/>
               <w:t>•someter nuevamente a pruebas los módulos donde se reportaron fallas</w:t>
+            </w:r>
+          </w:p>
+          <w:p>
+            <w:pPr>
+              <w:spacing w:after="0" w:line="240" w:lineRule="auto"/>
+              <w:jc w:val="left"/>
+              <w:rPr>
+                <w:rFonts w:eastAsia="Times New Roman" w:cs="Arial"/>
+                <w:color w:val="auto"/>
+                <w:sz w:val="20"/>
+                <w:szCs w:val="20"/>
+                <w:lang w:val="es-ES" w:eastAsia="es-ES"/>
+              </w:rPr>
+            </w:pPr>
+            <w:r>
+              <w:rPr>
+                <w:rFonts w:eastAsia="Times New Roman" w:cs="Arial"/>
+                <w:color w:val="auto"/>
+                <w:sz w:val="20"/>
+                <w:szCs w:val="20"/>
+                <w:lang w:val="es-ES" w:eastAsia="es-ES"/>
+              </w:rPr>
+              <w:t>Seguimiento a la aplicación de la norma ISO 9126 en el criterio de eficiencia de desempeño</w:t>
             </w:r>
           </w:p>
         </w:tc>
@@ -7635,12 +7668,12 @@
     <w:autoRedefine/>
     <w:uiPriority w:val="9"/>
     <w:qFormat/>
-    <w:rsid w:val="00B33E20"/>
+    <w:rsid w:val="002E2680"/>
     <w:pPr>
       <w:keepNext/>
       <w:keepLines/>
       <w:spacing w:before="240" w:after="0"/>
-      <w:jc w:val="left"/>
+      <w:jc w:val="center"/>
       <w:outlineLvl w:val="0"/>
     </w:pPr>
     <w:rPr>
@@ -7684,9 +7717,6 @@
     <w:uiPriority w:val="1"/>
     <w:qFormat/>
     <w:rsid w:val="00B33E20"/>
-    <w:pPr>
-      <w:jc w:val="center"/>
-    </w:pPr>
     <w:rPr>
       <w:rFonts w:eastAsiaTheme="minorEastAsia"/>
       <w:caps/>
@@ -7699,13 +7729,14 @@
     <w:basedOn w:val="Fuentedeprrafopredeter"/>
     <w:link w:val="Ttulo1"/>
     <w:uiPriority w:val="9"/>
-    <w:rsid w:val="00B33E20"/>
+    <w:rsid w:val="002E2680"/>
     <w:rPr>
       <w:rFonts w:ascii="Arial" w:eastAsiaTheme="majorEastAsia" w:hAnsi="Arial" w:cstheme="majorBidi"/>
       <w:b/>
+      <w:color w:val="000000" w:themeColor="text1"/>
       <w:sz w:val="24"/>
       <w:szCs w:val="32"/>
-      <w:lang w:val="es-MX" w:eastAsia="es-MX"/>
+      <w:lang w:val="es-MX"/>
     </w:rPr>
   </w:style>
   <w:style w:type="paragraph" w:styleId="Encabezado">

</xml_diff>